<commit_message>
Brainstrom and Problem statement
</commit_message>
<xml_diff>
--- a/Project Design & Planning/Ideation Phase/Problem Statement.docx
+++ b/Project Design & Planning/Ideation Phase/Problem Statement.docx
@@ -4,492 +4,814 @@
   <w:body>
     <w:p>
       <w:pPr>
+        <w:spacing w:after="0"/>
         <w:jc w:val="center"/>
         <w:rPr>
-          <w:rFonts w:ascii="Arial Rounded MT Bold" w:hAnsi="Arial Rounded MT Bold"/>
           <w:b/>
-          <w:sz w:val="40"/>
-          <w:szCs w:val="40"/>
+          <w:bCs/>
+          <w:sz w:val="28"/>
+          <w:szCs w:val="28"/>
         </w:rPr>
       </w:pPr>
-      <w:proofErr w:type="gramStart"/>
       <w:r>
         <w:rPr>
-          <w:rFonts w:ascii="Arial Rounded MT Bold" w:eastAsiaTheme="majorHAnsi" w:hAnsi="Arial Rounded MT Bold" w:cstheme="majorHAnsi"/>
           <w:b/>
-          <w:sz w:val="40"/>
-          <w:szCs w:val="40"/>
-        </w:rPr>
-        <w:t>REALTIME  RIVER</w:t>
-      </w:r>
-      <w:proofErr w:type="gramEnd"/>
-      <w:r>
-        <w:rPr>
-          <w:rFonts w:ascii="Arial Rounded MT Bold" w:eastAsiaTheme="majorHAnsi" w:hAnsi="Arial Rounded MT Bold" w:cstheme="majorHAnsi"/>
-          <w:b/>
-          <w:sz w:val="40"/>
-          <w:szCs w:val="40"/>
-        </w:rPr>
-        <w:t xml:space="preserve"> WATER QUALITY</w:t>
+          <w:bCs/>
+          <w:sz w:val="28"/>
+          <w:szCs w:val="28"/>
+        </w:rPr>
+        <w:t>Ideation Phase</w:t>
       </w:r>
     </w:p>
     <w:p>
       <w:pPr>
+        <w:spacing w:after="0"/>
         <w:jc w:val="center"/>
         <w:rPr>
-          <w:rFonts w:ascii="Arial Rounded MT Bold" w:hAnsi="Arial Rounded MT Bold"/>
           <w:b/>
-          <w:sz w:val="40"/>
-          <w:szCs w:val="40"/>
+          <w:bCs/>
+          <w:sz w:val="28"/>
+          <w:szCs w:val="28"/>
         </w:rPr>
       </w:pPr>
       <w:r>
         <w:rPr>
-          <w:rFonts w:ascii="Arial Rounded MT Bold" w:eastAsiaTheme="majorHAnsi" w:hAnsi="Arial Rounded MT Bold" w:cstheme="majorHAnsi"/>
           <w:b/>
-          <w:sz w:val="40"/>
-          <w:szCs w:val="40"/>
-        </w:rPr>
-        <w:t xml:space="preserve">   MONITORING AND CONTROL SYSTEM</w:t>
+          <w:bCs/>
+          <w:sz w:val="28"/>
+          <w:szCs w:val="28"/>
+        </w:rPr>
+        <w:t>Define the Problem Statements</w:t>
       </w:r>
     </w:p>
     <w:p>
       <w:pPr>
-        <w:rPr>
-          <w:sz w:val="40"/>
-          <w:szCs w:val="40"/>
-          <w:lang w:val="en-US"/>
+        <w:spacing w:after="0"/>
+        <w:jc w:val="center"/>
+        <w:rPr>
+          <w:b/>
+          <w:bCs/>
+          <w:sz w:val="28"/>
+          <w:szCs w:val="28"/>
+        </w:rPr>
+      </w:pPr>
+    </w:p>
+    <w:tbl>
+      <w:tblPr>
+        <w:tblStyle w:val="TableGrid"/>
+        <w:tblW w:w="0" w:type="auto"/>
+        <w:tblLook w:val="04A0" w:firstRow="1" w:lastRow="0" w:firstColumn="1" w:lastColumn="0" w:noHBand="0" w:noVBand="1"/>
+      </w:tblPr>
+      <w:tblGrid>
+        <w:gridCol w:w="4508"/>
+        <w:gridCol w:w="4508"/>
+      </w:tblGrid>
+      <w:tr>
+        <w:tc>
+          <w:tcPr>
+            <w:tcW w:w="4508" w:type="dxa"/>
+          </w:tcPr>
+          <w:p>
+            <w:r>
+              <w:t>Date</w:t>
+            </w:r>
+          </w:p>
+        </w:tc>
+        <w:tc>
+          <w:tcPr>
+            <w:tcW w:w="4508" w:type="dxa"/>
+          </w:tcPr>
+          <w:p>
+            <w:r>
+              <w:t>1</w:t>
+            </w:r>
+            <w:r>
+              <w:t>7</w:t>
+            </w:r>
+            <w:r>
+              <w:t xml:space="preserve"> September 2022</w:t>
+            </w:r>
+          </w:p>
+        </w:tc>
+      </w:tr>
+      <w:tr>
+        <w:tc>
+          <w:tcPr>
+            <w:tcW w:w="4508" w:type="dxa"/>
+          </w:tcPr>
+          <w:p>
+            <w:r>
+              <w:rPr>
+                <w:rFonts w:cstheme="minorHAnsi"/>
+              </w:rPr>
+              <w:t>Team ID</w:t>
+            </w:r>
+          </w:p>
+        </w:tc>
+        <w:tc>
+          <w:tcPr>
+            <w:tcW w:w="4508" w:type="dxa"/>
+          </w:tcPr>
+          <w:p>
+            <w:r>
+              <w:rPr>
+                <w:rFonts w:cstheme="minorHAnsi"/>
+              </w:rPr>
+              <w:t>PNT2022TMID48692</w:t>
+            </w:r>
+          </w:p>
+        </w:tc>
+      </w:tr>
+      <w:tr>
+        <w:tc>
+          <w:tcPr>
+            <w:tcW w:w="4508" w:type="dxa"/>
+          </w:tcPr>
+          <w:p>
+            <w:r>
+              <w:rPr>
+                <w:rFonts w:cstheme="minorHAnsi"/>
+              </w:rPr>
+              <w:t>Project Name</w:t>
+            </w:r>
+          </w:p>
+        </w:tc>
+        <w:tc>
+          <w:tcPr>
+            <w:tcW w:w="4508" w:type="dxa"/>
+          </w:tcPr>
+          <w:p>
+            <w:r>
+              <w:rPr>
+                <w:rFonts w:cstheme="minorHAnsi"/>
+              </w:rPr>
+              <w:t xml:space="preserve">Project - </w:t>
+            </w:r>
+            <w:r>
+              <w:rPr>
+                <w:rFonts w:cstheme="minorHAnsi"/>
+              </w:rPr>
+              <w:t>Real Time River Water Quality Monitoring System</w:t>
+            </w:r>
+          </w:p>
+        </w:tc>
+      </w:tr>
+      <w:tr>
+        <w:tc>
+          <w:tcPr>
+            <w:tcW w:w="4508" w:type="dxa"/>
+          </w:tcPr>
+          <w:p>
+            <w:r>
+              <w:t>Maximum Marks</w:t>
+            </w:r>
+          </w:p>
+        </w:tc>
+        <w:tc>
+          <w:tcPr>
+            <w:tcW w:w="4508" w:type="dxa"/>
+          </w:tcPr>
+          <w:p>
+            <w:r>
+              <w:t>2 Marks</w:t>
+            </w:r>
+          </w:p>
+        </w:tc>
+      </w:tr>
+    </w:tbl>
+    <w:p>
+      <w:pPr>
+        <w:rPr>
+          <w:b/>
+          <w:bCs/>
+          <w:sz w:val="24"/>
+          <w:szCs w:val="24"/>
+        </w:rPr>
+      </w:pPr>
+    </w:p>
+    <w:p>
+      <w:pPr>
+        <w:rPr>
+          <w:b/>
+          <w:bCs/>
+          <w:sz w:val="24"/>
+          <w:szCs w:val="24"/>
         </w:rPr>
       </w:pPr>
       <w:r>
         <w:rPr>
-          <w:sz w:val="40"/>
-          <w:szCs w:val="40"/>
-          <w:lang w:val="en-US"/>
-        </w:rPr>
-        <w:t>Problem Statement</w:t>
-      </w:r>
-      <w:r>
-        <w:rPr>
-          <w:sz w:val="40"/>
-          <w:szCs w:val="40"/>
-          <w:lang w:val="en-US"/>
-        </w:rPr>
-        <w:t>:</w:t>
+          <w:b/>
+          <w:bCs/>
+          <w:sz w:val="24"/>
+          <w:szCs w:val="24"/>
+        </w:rPr>
+        <w:t>Customer Problem Statement Template:</w:t>
       </w:r>
     </w:p>
     <w:p>
       <w:pPr>
-        <w:numPr>
-          <w:ilvl w:val="0"/>
-          <w:numId w:val="1"/>
-        </w:numPr>
-        <w:tabs>
-          <w:tab w:val="left" w:pos="4500"/>
-        </w:tabs>
-        <w:spacing w:after="0" w:line="240" w:lineRule="auto"/>
-        <w:rPr>
-          <w:color w:val="000000"/>
-          <w:sz w:val="28"/>
-          <w:szCs w:val="28"/>
+        <w:jc w:val="both"/>
+        <w:rPr>
+          <w:sz w:val="24"/>
+          <w:szCs w:val="24"/>
         </w:rPr>
       </w:pPr>
       <w:r>
         <w:rPr>
-          <w:color w:val="000000"/>
-          <w:sz w:val="28"/>
-          <w:szCs w:val="28"/>
-        </w:rPr>
-        <w:t xml:space="preserve">Due to the growing urbanization supply of safe drinking water is a challenge for every city authority. Water can be polluted any time. </w:t>
+          <w:sz w:val="24"/>
+          <w:szCs w:val="24"/>
+        </w:rPr>
+        <w:t>Create a problem statement to understand your customer's point of view. The Customer Problem Statement template helps you focus on what matters to create experiences people will love.</w:t>
       </w:r>
     </w:p>
     <w:p>
       <w:pPr>
-        <w:numPr>
-          <w:ilvl w:val="0"/>
-          <w:numId w:val="1"/>
-        </w:numPr>
-        <w:tabs>
-          <w:tab w:val="left" w:pos="4500"/>
-        </w:tabs>
-        <w:spacing w:after="0" w:line="240" w:lineRule="auto"/>
-        <w:rPr>
-          <w:rFonts w:cstheme="minorHAnsi"/>
-          <w:b/>
-          <w:sz w:val="28"/>
-          <w:szCs w:val="28"/>
+        <w:jc w:val="both"/>
+        <w:rPr>
+          <w:sz w:val="24"/>
+          <w:szCs w:val="24"/>
         </w:rPr>
       </w:pPr>
-      <w:proofErr w:type="gramStart"/>
       <w:r>
         <w:rPr>
-          <w:color w:val="000000"/>
-          <w:sz w:val="28"/>
-          <w:szCs w:val="28"/>
-        </w:rPr>
-        <w:t>So</w:t>
-      </w:r>
-      <w:proofErr w:type="gramEnd"/>
-      <w:r>
-        <w:rPr>
-          <w:color w:val="000000"/>
-          <w:sz w:val="28"/>
-          <w:szCs w:val="28"/>
-        </w:rPr>
-        <w:t xml:space="preserve"> the water we reserved in the water tank at our roof top or basement in our society or apartment may not be safe. Still in India most of the people use simple water purifier that is not enough to get surety of pure water. The traditional water quality monitoring system has certain drawbacks.</w:t>
+          <w:sz w:val="24"/>
+          <w:szCs w:val="24"/>
+        </w:rPr>
+        <w:t>A well-articulated customer problem statement allows you and your team to find the ideal solution for the challenges your customers face. Throughout the process, you’ll also be able to empathize with your customers, which helps you better understand how they perceive your product or service.</w:t>
       </w:r>
     </w:p>
     <w:p>
       <w:pPr>
-        <w:numPr>
-          <w:ilvl w:val="0"/>
-          <w:numId w:val="1"/>
-        </w:numPr>
-        <w:tabs>
-          <w:tab w:val="left" w:pos="4500"/>
-        </w:tabs>
-        <w:spacing w:after="0" w:line="240" w:lineRule="auto"/>
-        <w:rPr>
-          <w:rFonts w:cstheme="minorHAnsi"/>
-          <w:b/>
-          <w:sz w:val="28"/>
-          <w:szCs w:val="28"/>
+        <w:rPr>
+          <w:sz w:val="24"/>
+          <w:szCs w:val="24"/>
         </w:rPr>
       </w:pPr>
       <w:r>
         <w:rPr>
-          <w:color w:val="000000"/>
-          <w:sz w:val="28"/>
-          <w:szCs w:val="28"/>
-        </w:rPr>
-        <w:t xml:space="preserve">Sometimes the water has dangerous particles or chemical mixed and </w:t>
-      </w:r>
-      <w:proofErr w:type="gramStart"/>
-      <w:r>
-        <w:rPr>
-          <w:color w:val="000000"/>
-          <w:sz w:val="28"/>
-          <w:szCs w:val="28"/>
-        </w:rPr>
-        <w:t>general purpose</w:t>
-      </w:r>
-      <w:proofErr w:type="gramEnd"/>
-      <w:r>
-        <w:rPr>
-          <w:color w:val="000000"/>
-          <w:sz w:val="28"/>
-          <w:szCs w:val="28"/>
-        </w:rPr>
-        <w:t xml:space="preserve"> water purifier cannot purify that. It relies on collecting of water samples, testing and analyses in laboratories and it’s impossible to check the quality of water manually in every time. </w:t>
+          <w:noProof/>
+          <w:sz w:val="24"/>
+          <w:szCs w:val="24"/>
+        </w:rPr>
+        <w:drawing>
+          <wp:inline distT="0" distB="0" distL="0" distR="0" wp14:anchorId="7729B6D1" wp14:editId="7F3E13B9">
+            <wp:extent cx="5731510" cy="2673350"/>
+            <wp:effectExtent l="0" t="0" r="2540" b="0"/>
+            <wp:docPr id="1" name="Picture 1" descr="Graphical user interface, text, application, email&#10;&#10;Description automatically generated"/>
+            <wp:cNvGraphicFramePr>
+              <a:graphicFrameLocks xmlns:a="http://schemas.openxmlformats.org/drawingml/2006/main" noChangeAspect="1"/>
+            </wp:cNvGraphicFramePr>
+            <a:graphic xmlns:a="http://schemas.openxmlformats.org/drawingml/2006/main">
+              <a:graphicData uri="http://schemas.openxmlformats.org/drawingml/2006/picture">
+                <pic:pic xmlns:pic="http://schemas.openxmlformats.org/drawingml/2006/picture">
+                  <pic:nvPicPr>
+                    <pic:cNvPr id="1" name="Picture 1" descr="Graphical user interface, text, application, email&#10;&#10;Description automatically generated"/>
+                    <pic:cNvPicPr/>
+                  </pic:nvPicPr>
+                  <pic:blipFill>
+                    <a:blip r:embed="rId4"/>
+                    <a:stretch>
+                      <a:fillRect/>
+                    </a:stretch>
+                  </pic:blipFill>
+                  <pic:spPr>
+                    <a:xfrm>
+                      <a:off x="0" y="0"/>
+                      <a:ext cx="5731510" cy="2673350"/>
+                    </a:xfrm>
+                    <a:prstGeom prst="rect">
+                      <a:avLst/>
+                    </a:prstGeom>
+                  </pic:spPr>
+                </pic:pic>
+              </a:graphicData>
+            </a:graphic>
+          </wp:inline>
+        </w:drawing>
       </w:r>
     </w:p>
     <w:p>
       <w:pPr>
-        <w:numPr>
-          <w:ilvl w:val="0"/>
-          <w:numId w:val="1"/>
-        </w:numPr>
-        <w:tabs>
-          <w:tab w:val="left" w:pos="4500"/>
-        </w:tabs>
-        <w:spacing w:after="0" w:line="240" w:lineRule="auto"/>
-        <w:rPr>
-          <w:rFonts w:cstheme="minorHAnsi"/>
-          <w:b/>
-          <w:sz w:val="28"/>
-          <w:szCs w:val="28"/>
+        <w:rPr>
+          <w:sz w:val="24"/>
+          <w:szCs w:val="24"/>
         </w:rPr>
       </w:pPr>
       <w:r>
         <w:rPr>
-          <w:color w:val="000000"/>
-          <w:sz w:val="28"/>
-          <w:szCs w:val="28"/>
-        </w:rPr>
-        <w:t xml:space="preserve">It results in more cost, more man power and more time. Also, it lacks capability for real-time data collections. </w:t>
+          <w:sz w:val="24"/>
+          <w:szCs w:val="24"/>
+        </w:rPr>
+        <w:drawing>
+          <wp:inline distT="0" distB="0" distL="0" distR="0" wp14:anchorId="17D01A46" wp14:editId="2C143313">
+            <wp:extent cx="5731510" cy="1600835"/>
+            <wp:effectExtent l="0" t="0" r="2540" b="0"/>
+            <wp:docPr id="3" name="Picture 3"/>
+            <wp:cNvGraphicFramePr>
+              <a:graphicFrameLocks xmlns:a="http://schemas.openxmlformats.org/drawingml/2006/main" noChangeAspect="1"/>
+            </wp:cNvGraphicFramePr>
+            <a:graphic xmlns:a="http://schemas.openxmlformats.org/drawingml/2006/main">
+              <a:graphicData uri="http://schemas.openxmlformats.org/drawingml/2006/picture">
+                <pic:pic xmlns:pic="http://schemas.openxmlformats.org/drawingml/2006/picture">
+                  <pic:nvPicPr>
+                    <pic:cNvPr id="1" name=""/>
+                    <pic:cNvPicPr/>
+                  </pic:nvPicPr>
+                  <pic:blipFill>
+                    <a:blip r:embed="rId5"/>
+                    <a:stretch>
+                      <a:fillRect/>
+                    </a:stretch>
+                  </pic:blipFill>
+                  <pic:spPr>
+                    <a:xfrm>
+                      <a:off x="0" y="0"/>
+                      <a:ext cx="5731510" cy="1600835"/>
+                    </a:xfrm>
+                    <a:prstGeom prst="rect">
+                      <a:avLst/>
+                    </a:prstGeom>
+                  </pic:spPr>
+                </pic:pic>
+              </a:graphicData>
+            </a:graphic>
+          </wp:inline>
+        </w:drawing>
       </w:r>
-      <w:proofErr w:type="gramStart"/>
-      <w:r>
-        <w:rPr>
-          <w:color w:val="000000"/>
-          <w:sz w:val="28"/>
-          <w:szCs w:val="28"/>
-        </w:rPr>
-        <w:t>So</w:t>
-      </w:r>
-      <w:proofErr w:type="gramEnd"/>
-      <w:r>
-        <w:rPr>
-          <w:color w:val="000000"/>
-          <w:sz w:val="28"/>
-          <w:szCs w:val="28"/>
-        </w:rPr>
-        <w:t xml:space="preserve"> an automatic real-time monitoring system is required to monitor the health of the water reserved in our water tank of the society or apartment. </w:t>
-      </w:r>
-      <w:proofErr w:type="gramStart"/>
-      <w:r>
-        <w:rPr>
-          <w:color w:val="000000"/>
-          <w:sz w:val="28"/>
-          <w:szCs w:val="28"/>
-        </w:rPr>
-        <w:t>So</w:t>
-      </w:r>
-      <w:proofErr w:type="gramEnd"/>
-      <w:r>
-        <w:rPr>
-          <w:color w:val="000000"/>
-          <w:sz w:val="28"/>
-          <w:szCs w:val="28"/>
-        </w:rPr>
-        <w:t xml:space="preserve"> it can warn us automatically if there is any problem with the reserved water. And we can check the quality of the water anytime and from anywhere. By keeping this </w:t>
-      </w:r>
-      <w:proofErr w:type="gramStart"/>
-      <w:r>
-        <w:rPr>
-          <w:color w:val="000000"/>
-          <w:sz w:val="28"/>
-          <w:szCs w:val="28"/>
-        </w:rPr>
-        <w:t>mind</w:t>
-      </w:r>
-      <w:proofErr w:type="gramEnd"/>
-      <w:r>
-        <w:rPr>
-          <w:color w:val="000000"/>
-          <w:sz w:val="28"/>
-          <w:szCs w:val="28"/>
-        </w:rPr>
-        <w:t xml:space="preserve"> we designed this system especially for residential areas.</w:t>
-      </w:r>
+    </w:p>
+    <w:p>
+      <w:pPr>
+        <w:rPr>
+          <w:sz w:val="24"/>
+          <w:szCs w:val="24"/>
+        </w:rPr>
+      </w:pPr>
+    </w:p>
+    <w:p>
+      <w:pPr>
+        <w:rPr>
+          <w:sz w:val="24"/>
+          <w:szCs w:val="24"/>
+        </w:rPr>
+      </w:pPr>
+    </w:p>
+    <w:tbl>
+      <w:tblPr>
+        <w:tblStyle w:val="TableGrid"/>
+        <w:tblW w:w="10060" w:type="dxa"/>
+        <w:tblLook w:val="04A0" w:firstRow="1" w:lastRow="0" w:firstColumn="1" w:lastColumn="0" w:noHBand="0" w:noVBand="1"/>
+      </w:tblPr>
+      <w:tblGrid>
+        <w:gridCol w:w="1800"/>
+        <w:gridCol w:w="1412"/>
+        <w:gridCol w:w="1535"/>
+        <w:gridCol w:w="1386"/>
+        <w:gridCol w:w="1476"/>
+        <w:gridCol w:w="2451"/>
+      </w:tblGrid>
+      <w:tr>
+        <w:tc>
+          <w:tcPr>
+            <w:tcW w:w="1838" w:type="dxa"/>
+          </w:tcPr>
+          <w:p>
+            <w:pPr>
+              <w:rPr>
+                <w:b/>
+                <w:bCs/>
+                <w:sz w:val="24"/>
+                <w:szCs w:val="24"/>
+              </w:rPr>
+            </w:pPr>
+            <w:r>
+              <w:rPr>
+                <w:b/>
+                <w:bCs/>
+                <w:sz w:val="24"/>
+                <w:szCs w:val="24"/>
+              </w:rPr>
+              <w:lastRenderedPageBreak/>
+              <w:t>Problem Statement (PS)</w:t>
+            </w:r>
+          </w:p>
+        </w:tc>
+        <w:tc>
+          <w:tcPr>
+            <w:tcW w:w="1418" w:type="dxa"/>
+          </w:tcPr>
+          <w:p>
+            <w:pPr>
+              <w:rPr>
+                <w:b/>
+                <w:bCs/>
+                <w:sz w:val="24"/>
+                <w:szCs w:val="24"/>
+              </w:rPr>
+            </w:pPr>
+            <w:r>
+              <w:rPr>
+                <w:b/>
+                <w:bCs/>
+                <w:sz w:val="24"/>
+                <w:szCs w:val="24"/>
+              </w:rPr>
+              <w:t>I</w:t>
+            </w:r>
+            <w:r>
+              <w:rPr>
+                <w:b/>
+                <w:bCs/>
+                <w:sz w:val="24"/>
+                <w:szCs w:val="24"/>
+              </w:rPr>
+              <w:t xml:space="preserve"> </w:t>
+            </w:r>
+            <w:r>
+              <w:rPr>
+                <w:b/>
+                <w:bCs/>
+                <w:sz w:val="24"/>
+                <w:szCs w:val="24"/>
+              </w:rPr>
+              <w:t>am</w:t>
+            </w:r>
+            <w:r>
+              <w:rPr>
+                <w:b/>
+                <w:bCs/>
+                <w:sz w:val="24"/>
+                <w:szCs w:val="24"/>
+              </w:rPr>
+              <w:t xml:space="preserve"> (Customer)</w:t>
+            </w:r>
+          </w:p>
+        </w:tc>
+        <w:tc>
+          <w:tcPr>
+            <w:tcW w:w="1559" w:type="dxa"/>
+          </w:tcPr>
+          <w:p>
+            <w:pPr>
+              <w:rPr>
+                <w:b/>
+                <w:bCs/>
+                <w:sz w:val="24"/>
+                <w:szCs w:val="24"/>
+              </w:rPr>
+            </w:pPr>
+            <w:r>
+              <w:rPr>
+                <w:b/>
+                <w:bCs/>
+                <w:sz w:val="24"/>
+                <w:szCs w:val="24"/>
+              </w:rPr>
+              <w:t>I’m trying to</w:t>
+            </w:r>
+          </w:p>
+        </w:tc>
+        <w:tc>
+          <w:tcPr>
+            <w:tcW w:w="1207" w:type="dxa"/>
+          </w:tcPr>
+          <w:p>
+            <w:pPr>
+              <w:rPr>
+                <w:b/>
+                <w:bCs/>
+                <w:sz w:val="24"/>
+                <w:szCs w:val="24"/>
+              </w:rPr>
+            </w:pPr>
+            <w:r>
+              <w:rPr>
+                <w:b/>
+                <w:bCs/>
+                <w:sz w:val="24"/>
+                <w:szCs w:val="24"/>
+              </w:rPr>
+              <w:t>But</w:t>
+            </w:r>
+          </w:p>
+        </w:tc>
+        <w:tc>
+          <w:tcPr>
+            <w:tcW w:w="1501" w:type="dxa"/>
+          </w:tcPr>
+          <w:p>
+            <w:pPr>
+              <w:rPr>
+                <w:b/>
+                <w:bCs/>
+                <w:sz w:val="24"/>
+                <w:szCs w:val="24"/>
+              </w:rPr>
+            </w:pPr>
+            <w:r>
+              <w:rPr>
+                <w:b/>
+                <w:bCs/>
+                <w:sz w:val="24"/>
+                <w:szCs w:val="24"/>
+              </w:rPr>
+              <w:t>Because</w:t>
+            </w:r>
+          </w:p>
+        </w:tc>
+        <w:tc>
+          <w:tcPr>
+            <w:tcW w:w="2537" w:type="dxa"/>
+          </w:tcPr>
+          <w:p>
+            <w:pPr>
+              <w:rPr>
+                <w:b/>
+                <w:bCs/>
+                <w:sz w:val="24"/>
+                <w:szCs w:val="24"/>
+              </w:rPr>
+            </w:pPr>
+            <w:r>
+              <w:rPr>
+                <w:b/>
+                <w:bCs/>
+                <w:sz w:val="24"/>
+                <w:szCs w:val="24"/>
+              </w:rPr>
+              <w:t>Which makes me feel</w:t>
+            </w:r>
+          </w:p>
+        </w:tc>
+      </w:tr>
+      <w:tr>
+        <w:tc>
+          <w:tcPr>
+            <w:tcW w:w="1838" w:type="dxa"/>
+          </w:tcPr>
+          <w:p>
+            <w:pPr>
+              <w:rPr>
+                <w:sz w:val="24"/>
+                <w:szCs w:val="24"/>
+              </w:rPr>
+            </w:pPr>
+            <w:r>
+              <w:rPr>
+                <w:sz w:val="24"/>
+                <w:szCs w:val="24"/>
+              </w:rPr>
+              <w:t>PS-1</w:t>
+            </w:r>
+          </w:p>
+        </w:tc>
+        <w:tc>
+          <w:tcPr>
+            <w:tcW w:w="1418" w:type="dxa"/>
+          </w:tcPr>
+          <w:p>
+            <w:pPr>
+              <w:rPr>
+                <w:sz w:val="24"/>
+                <w:szCs w:val="24"/>
+              </w:rPr>
+            </w:pPr>
+            <w:r>
+              <w:t>I</w:t>
+            </w:r>
+            <w:r>
+              <w:t xml:space="preserve"> am</w:t>
+            </w:r>
+            <w:r>
+              <w:t xml:space="preserve"> farmer.</w:t>
+            </w:r>
+          </w:p>
+        </w:tc>
+        <w:tc>
+          <w:tcPr>
+            <w:tcW w:w="1559" w:type="dxa"/>
+          </w:tcPr>
+          <w:p>
+            <w:pPr>
+              <w:rPr>
+                <w:sz w:val="24"/>
+                <w:szCs w:val="24"/>
+              </w:rPr>
+            </w:pPr>
+            <w:r>
+              <w:t>I’m developing food and Forage crops.</w:t>
+            </w:r>
+          </w:p>
+        </w:tc>
+        <w:tc>
+          <w:tcPr>
+            <w:tcW w:w="1207" w:type="dxa"/>
+          </w:tcPr>
+          <w:p>
+            <w:pPr>
+              <w:rPr>
+                <w:sz w:val="24"/>
+                <w:szCs w:val="24"/>
+              </w:rPr>
+            </w:pPr>
+            <w:r>
+              <w:t>But often get disappointed due to chemical imbalance in the water Supply from river.</w:t>
+            </w:r>
+          </w:p>
+        </w:tc>
+        <w:tc>
+          <w:tcPr>
+            <w:tcW w:w="1501" w:type="dxa"/>
+          </w:tcPr>
+          <w:p>
+            <w:pPr>
+              <w:rPr>
+                <w:sz w:val="24"/>
+                <w:szCs w:val="24"/>
+              </w:rPr>
+            </w:pPr>
+            <w:r>
+              <w:t xml:space="preserve">Since use </w:t>
+            </w:r>
+            <w:r>
+              <w:t>o</w:t>
+            </w:r>
+            <w:r>
+              <w:t>f fertili</w:t>
+            </w:r>
+            <w:r>
+              <w:t>z</w:t>
+            </w:r>
+            <w:r>
+              <w:t>ers Itself produce necessary growth in crops the untreated river water Creates decay of crops which goes to waste.</w:t>
+            </w:r>
+          </w:p>
+        </w:tc>
+        <w:tc>
+          <w:tcPr>
+            <w:tcW w:w="2537" w:type="dxa"/>
+          </w:tcPr>
+          <w:p>
+            <w:pPr>
+              <w:rPr>
+                <w:sz w:val="24"/>
+                <w:szCs w:val="24"/>
+              </w:rPr>
+            </w:pPr>
+            <w:r>
+              <w:t>It makes me to feel the clueless about my Farming technique s and survival.</w:t>
+            </w:r>
+          </w:p>
+        </w:tc>
+      </w:tr>
+      <w:tr>
+        <w:tc>
+          <w:tcPr>
+            <w:tcW w:w="1838" w:type="dxa"/>
+          </w:tcPr>
+          <w:p>
+            <w:pPr>
+              <w:rPr>
+                <w:sz w:val="24"/>
+                <w:szCs w:val="24"/>
+              </w:rPr>
+            </w:pPr>
+            <w:r>
+              <w:rPr>
+                <w:sz w:val="24"/>
+                <w:szCs w:val="24"/>
+              </w:rPr>
+              <w:t>PS-2</w:t>
+            </w:r>
+          </w:p>
+        </w:tc>
+        <w:tc>
+          <w:tcPr>
+            <w:tcW w:w="1418" w:type="dxa"/>
+          </w:tcPr>
+          <w:p>
+            <w:pPr>
+              <w:rPr>
+                <w:sz w:val="24"/>
+                <w:szCs w:val="24"/>
+              </w:rPr>
+            </w:pPr>
+            <w:r>
+              <w:t>I</w:t>
+            </w:r>
+            <w:r>
+              <w:t xml:space="preserve"> am</w:t>
+            </w:r>
+            <w:r>
+              <w:t xml:space="preserve"> villager who suffers from impure water issues.</w:t>
+            </w:r>
+          </w:p>
+        </w:tc>
+        <w:tc>
+          <w:tcPr>
+            <w:tcW w:w="1559" w:type="dxa"/>
+          </w:tcPr>
+          <w:p>
+            <w:pPr>
+              <w:rPr>
+                <w:sz w:val="24"/>
+                <w:szCs w:val="24"/>
+              </w:rPr>
+            </w:pPr>
+            <w:r>
+              <w:t>I’m trying to take an initiative of consuming pure river water that prevent major and minor health issues in people.</w:t>
+            </w:r>
+          </w:p>
+        </w:tc>
+        <w:tc>
+          <w:tcPr>
+            <w:tcW w:w="1207" w:type="dxa"/>
+          </w:tcPr>
+          <w:p>
+            <w:pPr>
+              <w:rPr>
+                <w:sz w:val="24"/>
+                <w:szCs w:val="24"/>
+              </w:rPr>
+            </w:pPr>
+            <w:r>
+              <w:t xml:space="preserve">But </w:t>
+            </w:r>
+            <w:r>
+              <w:t>I</w:t>
+            </w:r>
+            <w:r>
+              <w:t xml:space="preserve"> can’t </w:t>
+            </w:r>
+            <w:r>
+              <w:t>achieve</w:t>
+            </w:r>
+            <w:r>
+              <w:t xml:space="preserve"> due to that </w:t>
+            </w:r>
+            <w:r>
+              <w:t>I</w:t>
+            </w:r>
+            <w:r>
+              <w:t xml:space="preserve"> can’t find proper method than manual practices or can’t find an apt product.</w:t>
+            </w:r>
+          </w:p>
+        </w:tc>
+        <w:tc>
+          <w:tcPr>
+            <w:tcW w:w="1501" w:type="dxa"/>
+          </w:tcPr>
+          <w:p>
+            <w:pPr>
+              <w:rPr>
+                <w:sz w:val="24"/>
+                <w:szCs w:val="24"/>
+              </w:rPr>
+            </w:pPr>
+            <w:r>
+              <w:t>Because of poisonous state of water</w:t>
+            </w:r>
+            <w:r>
+              <w:t>,</w:t>
+            </w:r>
+            <w:r>
+              <w:t xml:space="preserve"> we are unable to use it efficiently because it creates major and minor health issues to villagers.</w:t>
+            </w:r>
+          </w:p>
+        </w:tc>
+        <w:tc>
+          <w:tcPr>
+            <w:tcW w:w="2537" w:type="dxa"/>
+          </w:tcPr>
+          <w:p>
+            <w:pPr>
+              <w:rPr>
+                <w:sz w:val="24"/>
+                <w:szCs w:val="24"/>
+              </w:rPr>
+            </w:pPr>
+            <w:r>
+              <w:t>It makes me frustrated and makes me answerable for the health and Risk factors that the villagers take.</w:t>
+            </w:r>
+          </w:p>
+        </w:tc>
+      </w:tr>
+    </w:tbl>
+    <w:p>
+      <w:pPr>
+        <w:rPr>
+          <w:sz w:val="24"/>
+          <w:szCs w:val="24"/>
+        </w:rPr>
+      </w:pPr>
     </w:p>
     <w:sectPr>
       <w:pgSz w:w="11906" w:h="16838"/>
-      <w:pgMar w:top="1440" w:right="1440" w:bottom="1440" w:left="1440" w:header="708" w:footer="708" w:gutter="0"/>
+      <w:pgMar w:top="851" w:right="1440" w:bottom="1440" w:left="1440" w:header="708" w:footer="708" w:gutter="0"/>
       <w:cols w:space="708"/>
       <w:docGrid w:linePitch="360"/>
     </w:sectPr>
   </w:body>
 </w:document>
-</file>
-
-<file path=word/numbering.xml><?xml version="1.0" encoding="utf-8"?>
-<w:numbering xmlns:wpc="http://schemas.microsoft.com/office/word/2010/wordprocessingCanvas" xmlns:cx="http://schemas.microsoft.com/office/drawing/2014/chartex" xmlns:cx1="http://schemas.microsoft.com/office/drawing/2015/9/8/chartex" xmlns:cx2="http://schemas.microsoft.com/office/drawing/2015/10/21/chartex" xmlns:cx3="http://schemas.microsoft.com/office/drawing/2016/5/9/chartex" xmlns:cx4="http://schemas.microsoft.com/office/drawing/2016/5/10/chartex" xmlns:cx5="http://schemas.microsoft.com/office/drawing/2016/5/11/chartex" xmlns:cx6="http://schemas.microsoft.com/office/drawing/2016/5/12/chartex" xmlns:cx7="http://schemas.microsoft.com/office/drawing/2016/5/13/chartex" xmlns:cx8="http://schemas.microsoft.com/office/drawing/2016/5/14/chartex" xmlns:mc="http://schemas.openxmlformats.org/markup-compatibility/2006" xmlns:aink="http://schemas.microsoft.com/office/drawing/2016/ink" xmlns:am3d="http://schemas.microsoft.com/office/drawing/2017/model3d" xmlns:o="urn:schemas-microsoft-com:office:office" xmlns:oel="http://schemas.microsoft.com/office/2019/extlst" xmlns:r="http://schemas.openxmlformats.org/officeDocument/2006/relationships" xmlns:m="http://schemas.openxmlformats.org/officeDocument/2006/math" xmlns:v="urn:schemas-microsoft-com:vml" xmlns:wp14="http://schemas.microsoft.com/office/word/2010/wordprocessingDrawing" xmlns:wp="http://schemas.openxmlformats.org/drawingml/2006/wordprocessingDrawing" xmlns:w10="urn:schemas-microsoft-com:office:word" xmlns:w="http://schemas.openxmlformats.org/wordprocessingml/2006/main" xmlns:w14="http://schemas.microsoft.com/office/word/2010/wordml" xmlns:w15="http://schemas.microsoft.com/office/word/2012/wordml" xmlns:w16cex="http://schemas.microsoft.com/office/word/2018/wordml/cex" xmlns:w16cid="http://schemas.microsoft.com/office/word/2016/wordml/cid" xmlns:w16="http://schemas.microsoft.com/office/word/2018/wordml" xmlns:w16sdtdh="http://schemas.microsoft.com/office/word/2020/wordml/sdtdatahash" xmlns:w16se="http://schemas.microsoft.com/office/word/2015/wordml/symex" xmlns:wpg="http://schemas.microsoft.com/office/word/2010/wordprocessingGroup" xmlns:wpi="http://schemas.microsoft.com/office/word/2010/wordprocessingInk" xmlns:wne="http://schemas.microsoft.com/office/word/2006/wordml" xmlns:wps="http://schemas.microsoft.com/office/word/2010/wordprocessingShape" mc:Ignorable="w14 w15 w16se w16cid w16 w16cex w16sdtdh wp14">
-  <w:abstractNum w:abstractNumId="0" w15:restartNumberingAfterBreak="0">
-    <w:nsid w:val="14205494"/>
-    <w:multiLevelType w:val="hybridMultilevel"/>
-    <w:tmpl w:val="0BA8A8CA"/>
-    <w:lvl w:ilvl="0" w:tplc="4009000B">
-      <w:start w:val="1"/>
-      <w:numFmt w:val="bullet"/>
-      <w:lvlText w:val=""/>
-      <w:lvlJc w:val="left"/>
-      <w:pPr>
-        <w:ind w:left="720" w:hanging="360"/>
-      </w:pPr>
-      <w:rPr>
-        <w:rFonts w:ascii="Wingdings" w:hAnsi="Wingdings" w:hint="default"/>
-      </w:rPr>
-    </w:lvl>
-    <w:lvl w:ilvl="1" w:tplc="40090003" w:tentative="1">
-      <w:start w:val="1"/>
-      <w:numFmt w:val="bullet"/>
-      <w:lvlText w:val="o"/>
-      <w:lvlJc w:val="left"/>
-      <w:pPr>
-        <w:ind w:left="1440" w:hanging="360"/>
-      </w:pPr>
-      <w:rPr>
-        <w:rFonts w:ascii="Courier New" w:hAnsi="Courier New" w:cs="Courier New" w:hint="default"/>
-      </w:rPr>
-    </w:lvl>
-    <w:lvl w:ilvl="2" w:tplc="40090005" w:tentative="1">
-      <w:start w:val="1"/>
-      <w:numFmt w:val="bullet"/>
-      <w:lvlText w:val=""/>
-      <w:lvlJc w:val="left"/>
-      <w:pPr>
-        <w:ind w:left="2160" w:hanging="360"/>
-      </w:pPr>
-      <w:rPr>
-        <w:rFonts w:ascii="Wingdings" w:hAnsi="Wingdings" w:hint="default"/>
-      </w:rPr>
-    </w:lvl>
-    <w:lvl w:ilvl="3" w:tplc="40090001" w:tentative="1">
-      <w:start w:val="1"/>
-      <w:numFmt w:val="bullet"/>
-      <w:lvlText w:val=""/>
-      <w:lvlJc w:val="left"/>
-      <w:pPr>
-        <w:ind w:left="2880" w:hanging="360"/>
-      </w:pPr>
-      <w:rPr>
-        <w:rFonts w:ascii="Symbol" w:hAnsi="Symbol" w:hint="default"/>
-      </w:rPr>
-    </w:lvl>
-    <w:lvl w:ilvl="4" w:tplc="40090003" w:tentative="1">
-      <w:start w:val="1"/>
-      <w:numFmt w:val="bullet"/>
-      <w:lvlText w:val="o"/>
-      <w:lvlJc w:val="left"/>
-      <w:pPr>
-        <w:ind w:left="3600" w:hanging="360"/>
-      </w:pPr>
-      <w:rPr>
-        <w:rFonts w:ascii="Courier New" w:hAnsi="Courier New" w:cs="Courier New" w:hint="default"/>
-      </w:rPr>
-    </w:lvl>
-    <w:lvl w:ilvl="5" w:tplc="40090005" w:tentative="1">
-      <w:start w:val="1"/>
-      <w:numFmt w:val="bullet"/>
-      <w:lvlText w:val=""/>
-      <w:lvlJc w:val="left"/>
-      <w:pPr>
-        <w:ind w:left="4320" w:hanging="360"/>
-      </w:pPr>
-      <w:rPr>
-        <w:rFonts w:ascii="Wingdings" w:hAnsi="Wingdings" w:hint="default"/>
-      </w:rPr>
-    </w:lvl>
-    <w:lvl w:ilvl="6" w:tplc="40090001" w:tentative="1">
-      <w:start w:val="1"/>
-      <w:numFmt w:val="bullet"/>
-      <w:lvlText w:val=""/>
-      <w:lvlJc w:val="left"/>
-      <w:pPr>
-        <w:ind w:left="5040" w:hanging="360"/>
-      </w:pPr>
-      <w:rPr>
-        <w:rFonts w:ascii="Symbol" w:hAnsi="Symbol" w:hint="default"/>
-      </w:rPr>
-    </w:lvl>
-    <w:lvl w:ilvl="7" w:tplc="40090003" w:tentative="1">
-      <w:start w:val="1"/>
-      <w:numFmt w:val="bullet"/>
-      <w:lvlText w:val="o"/>
-      <w:lvlJc w:val="left"/>
-      <w:pPr>
-        <w:ind w:left="5760" w:hanging="360"/>
-      </w:pPr>
-      <w:rPr>
-        <w:rFonts w:ascii="Courier New" w:hAnsi="Courier New" w:cs="Courier New" w:hint="default"/>
-      </w:rPr>
-    </w:lvl>
-    <w:lvl w:ilvl="8" w:tplc="40090005" w:tentative="1">
-      <w:start w:val="1"/>
-      <w:numFmt w:val="bullet"/>
-      <w:lvlText w:val=""/>
-      <w:lvlJc w:val="left"/>
-      <w:pPr>
-        <w:ind w:left="6480" w:hanging="360"/>
-      </w:pPr>
-      <w:rPr>
-        <w:rFonts w:ascii="Wingdings" w:hAnsi="Wingdings" w:hint="default"/>
-      </w:rPr>
-    </w:lvl>
-  </w:abstractNum>
-  <w:abstractNum w:abstractNumId="1" w15:restartNumberingAfterBreak="0">
-    <w:nsid w:val="3BC2452D"/>
-    <w:multiLevelType w:val="multilevel"/>
-    <w:tmpl w:val="3C4238CA"/>
-    <w:lvl w:ilvl="0">
-      <w:start w:val="1"/>
-      <w:numFmt w:val="bullet"/>
-      <w:lvlText w:val="●"/>
-      <w:lvlJc w:val="left"/>
-      <w:pPr>
-        <w:ind w:left="720" w:hanging="360"/>
-      </w:pPr>
-    </w:lvl>
-    <w:lvl w:ilvl="1">
-      <w:start w:val="1"/>
-      <w:numFmt w:val="bullet"/>
-      <w:lvlText w:val="○"/>
-      <w:lvlJc w:val="left"/>
-      <w:pPr>
-        <w:ind w:left="1440" w:hanging="360"/>
-      </w:pPr>
-    </w:lvl>
-    <w:lvl w:ilvl="2">
-      <w:start w:val="1"/>
-      <w:numFmt w:val="bullet"/>
-      <w:lvlText w:val="▪"/>
-      <w:lvlJc w:val="left"/>
-      <w:pPr>
-        <w:ind w:left="2160" w:hanging="360"/>
-      </w:pPr>
-    </w:lvl>
-    <w:lvl w:ilvl="3">
-      <w:start w:val="1"/>
-      <w:numFmt w:val="bullet"/>
-      <w:lvlText w:val="●"/>
-      <w:lvlJc w:val="left"/>
-      <w:pPr>
-        <w:ind w:left="2880" w:hanging="360"/>
-      </w:pPr>
-    </w:lvl>
-    <w:lvl w:ilvl="4">
-      <w:start w:val="1"/>
-      <w:numFmt w:val="bullet"/>
-      <w:lvlText w:val="○"/>
-      <w:lvlJc w:val="left"/>
-      <w:pPr>
-        <w:ind w:left="3600" w:hanging="360"/>
-      </w:pPr>
-    </w:lvl>
-    <w:lvl w:ilvl="5">
-      <w:start w:val="1"/>
-      <w:numFmt w:val="bullet"/>
-      <w:lvlText w:val="▪"/>
-      <w:lvlJc w:val="left"/>
-      <w:pPr>
-        <w:ind w:left="4320" w:hanging="360"/>
-      </w:pPr>
-    </w:lvl>
-    <w:lvl w:ilvl="6">
-      <w:start w:val="1"/>
-      <w:numFmt w:val="bullet"/>
-      <w:lvlText w:val="●"/>
-      <w:lvlJc w:val="left"/>
-      <w:pPr>
-        <w:ind w:left="5040" w:hanging="360"/>
-      </w:pPr>
-    </w:lvl>
-    <w:lvl w:ilvl="7">
-      <w:start w:val="1"/>
-      <w:numFmt w:val="bullet"/>
-      <w:lvlText w:val="○"/>
-      <w:lvlJc w:val="left"/>
-      <w:pPr>
-        <w:ind w:left="5760" w:hanging="360"/>
-      </w:pPr>
-    </w:lvl>
-    <w:lvl w:ilvl="8">
-      <w:start w:val="1"/>
-      <w:numFmt w:val="bullet"/>
-      <w:lvlText w:val="▪"/>
-      <w:lvlJc w:val="left"/>
-      <w:pPr>
-        <w:ind w:left="6480" w:hanging="360"/>
-      </w:pPr>
-    </w:lvl>
-  </w:abstractNum>
-  <w:num w:numId="1" w16cid:durableId="683748721">
-    <w:abstractNumId w:val="0"/>
-  </w:num>
-  <w:num w:numId="2" w16cid:durableId="2089882018">
-    <w:abstractNumId w:val="1"/>
-    <w:lvlOverride w:ilvl="0"/>
-    <w:lvlOverride w:ilvl="1"/>
-    <w:lvlOverride w:ilvl="2"/>
-    <w:lvlOverride w:ilvl="3"/>
-    <w:lvlOverride w:ilvl="4"/>
-    <w:lvlOverride w:ilvl="5"/>
-    <w:lvlOverride w:ilvl="6"/>
-    <w:lvlOverride w:ilvl="7"/>
-    <w:lvlOverride w:ilvl="8"/>
-  </w:num>
-</w:numbering>
 </file>
 
 <file path=word/styles.xml><?xml version="1.0" encoding="utf-8"?>
@@ -918,16 +1240,47 @@
     <w:semiHidden/>
     <w:unhideWhenUsed/>
   </w:style>
-  <w:style w:type="paragraph" w:styleId="ListParagraph">
-    <w:name w:val="List Paragraph"/>
-    <w:basedOn w:val="Normal"/>
-    <w:uiPriority w:val="34"/>
-    <w:qFormat/>
-    <w:rsid w:val="00C00944"/>
+  <w:style w:type="table" w:styleId="TableGrid">
+    <w:name w:val="Table Grid"/>
+    <w:basedOn w:val="TableNormal"/>
+    <w:uiPriority w:val="39"/>
+    <w:rsid w:val="005B2106"/>
     <w:pPr>
-      <w:ind w:left="720"/>
-      <w:contextualSpacing/>
+      <w:spacing w:after="0" w:line="240" w:lineRule="auto"/>
     </w:pPr>
+    <w:tblPr>
+      <w:tblBorders>
+        <w:top w:val="single" w:sz="4" w:space="0" w:color="auto"/>
+        <w:left w:val="single" w:sz="4" w:space="0" w:color="auto"/>
+        <w:bottom w:val="single" w:sz="4" w:space="0" w:color="auto"/>
+        <w:right w:val="single" w:sz="4" w:space="0" w:color="auto"/>
+        <w:insideH w:val="single" w:sz="4" w:space="0" w:color="auto"/>
+        <w:insideV w:val="single" w:sz="4" w:space="0" w:color="auto"/>
+      </w:tblBorders>
+    </w:tblPr>
+  </w:style>
+  <w:style w:type="character" w:styleId="Hyperlink">
+    <w:name w:val="Hyperlink"/>
+    <w:basedOn w:val="DefaultParagraphFont"/>
+    <w:uiPriority w:val="99"/>
+    <w:unhideWhenUsed/>
+    <w:rsid w:val="003C4A8E"/>
+    <w:rPr>
+      <w:color w:val="0563C1" w:themeColor="hyperlink"/>
+      <w:u w:val="single"/>
+    </w:rPr>
+  </w:style>
+  <w:style w:type="character" w:styleId="UnresolvedMention">
+    <w:name w:val="Unresolved Mention"/>
+    <w:basedOn w:val="DefaultParagraphFont"/>
+    <w:uiPriority w:val="99"/>
+    <w:semiHidden/>
+    <w:unhideWhenUsed/>
+    <w:rsid w:val="003C4A8E"/>
+    <w:rPr>
+      <w:color w:val="605E5C"/>
+      <w:shd w:val="clear" w:color="auto" w:fill="E1DFDD"/>
+    </w:rPr>
   </w:style>
 </w:styles>
 </file>

</xml_diff>